<commit_message>
added c4 of software
</commit_message>
<xml_diff>
--- a/wordWork/U4-U7/A2WIP/Unit 4 and 7 Assignment 2 0.49.docx
+++ b/wordWork/U4-U7/A2WIP/Unit 4 and 7 Assignment 2 0.49.docx
@@ -2608,15 +2608,7 @@
         <w:t xml:space="preserve"> without halting day to day life. It has been approved by the relevant organisation “Highway-RUTC Road Services” and the project will be completed through numerous different phases which will be elaborated on further, such as planning and implementation phases.</w:t>
       </w:r>
       <w:r>
-        <w:t xml:space="preserve"> The product produced will be a functioning program which will be able to change traffic lights using a </w:t>
-      </w:r>
-      <w:proofErr w:type="gramStart"/>
-      <w:r>
-        <w:t>mobile, and</w:t>
-      </w:r>
-      <w:proofErr w:type="gramEnd"/>
-      <w:r>
-        <w:t xml:space="preserve"> will follow the predetermined eight set instruction sequence that lasts forty-four seconds. It will be delivered by the 20</w:t>
+        <w:t xml:space="preserve"> The product produced will be a functioning program which will be able to change traffic lights using a mobile, and will follow the predetermined eight set instruction sequence that lasts forty-four seconds. It will be delivered by the 20</w:t>
       </w:r>
       <w:r>
         <w:rPr>
@@ -2818,23 +2810,7 @@
     </w:p>
     <w:p>
       <w:r>
-        <w:t>Finally, there are also the user needs to consider, such as whether the user needs accessibility options, or any kind of location services. In this situation, some examples of possible user needs may be a password protected system, so only authorised users are able to affect the traffic lights, and accessibility options in-case the user operating the application might have different disabilities, such as blindness or epilepsy. We can achieve these different user needs by ensuring the program is able to be accessed by third party voice screen readers and applications such as “</w:t>
-      </w:r>
-      <w:proofErr w:type="spellStart"/>
-      <w:r>
-        <w:t>VoiceOver</w:t>
-      </w:r>
-      <w:proofErr w:type="spellEnd"/>
-      <w:r>
-        <w:t xml:space="preserve">” by Apple. We can cater to epilepsy </w:t>
-      </w:r>
-      <w:proofErr w:type="spellStart"/>
-      <w:r>
-        <w:t>users</w:t>
-      </w:r>
-      <w:proofErr w:type="spellEnd"/>
-      <w:r>
-        <w:t xml:space="preserve"> needs by ensuring that the application/program does not contain any potentially triggering content, such as flashing lights.</w:t>
+        <w:t>Finally, there are also the user needs to consider, such as whether the user needs accessibility options, or any kind of location services. In this situation, some examples of possible user needs may be a password protected system, so only authorised users are able to affect the traffic lights, and accessibility options in-case the user operating the application might have different disabilities, such as blindness or epilepsy. We can achieve these different user needs by ensuring the program is able to be accessed by third party voice screen readers and applications such as “VoiceOver” by Apple. We can cater to epilepsy users needs by ensuring that the application/program does not contain any potentially triggering content, such as flashing lights.</w:t>
       </w:r>
     </w:p>
     <w:p>
@@ -2983,17 +2959,7 @@
       </w:pPr>
       <w:r>
         <w:tab/>
-        <w:t xml:space="preserve">Traffic lights Set </w:t>
-      </w:r>
-      <w:proofErr w:type="spellStart"/>
-      <w:proofErr w:type="gramStart"/>
-      <w:r>
-        <w:t>A</w:t>
-      </w:r>
-      <w:proofErr w:type="spellEnd"/>
-      <w:proofErr w:type="gramEnd"/>
-      <w:r>
-        <w:t xml:space="preserve"> Off/Red (5)</w:t>
+        <w:t>Traffic lights Set A Off/Red (5)</w:t>
       </w:r>
     </w:p>
     <w:p>
@@ -3011,17 +2977,7 @@
       </w:pPr>
       <w:r>
         <w:tab/>
-        <w:t xml:space="preserve">Traffic lights Set </w:t>
-      </w:r>
-      <w:proofErr w:type="spellStart"/>
-      <w:proofErr w:type="gramStart"/>
-      <w:r>
-        <w:t>A</w:t>
-      </w:r>
-      <w:proofErr w:type="spellEnd"/>
-      <w:proofErr w:type="gramEnd"/>
-      <w:r>
-        <w:t xml:space="preserve"> Off/Red (3)</w:t>
+        <w:t>Traffic lights Set A Off/Red (3)</w:t>
       </w:r>
     </w:p>
     <w:p>
@@ -3030,15 +2986,7 @@
       </w:pPr>
       <w:r>
         <w:tab/>
-        <w:t>Traffic lights Set B Half/</w:t>
-      </w:r>
-      <w:proofErr w:type="spellStart"/>
-      <w:r>
-        <w:t>Red&amp;Yellow</w:t>
-      </w:r>
-      <w:proofErr w:type="spellEnd"/>
-      <w:r>
-        <w:t xml:space="preserve"> (3)</w:t>
+        <w:t>Traffic lights Set B Half/Red&amp;Yellow (3)</w:t>
       </w:r>
     </w:p>
     <w:p>
@@ -3047,17 +2995,7 @@
       </w:pPr>
       <w:r>
         <w:tab/>
-        <w:t xml:space="preserve">Traffic lights Set </w:t>
-      </w:r>
-      <w:proofErr w:type="spellStart"/>
-      <w:proofErr w:type="gramStart"/>
-      <w:r>
-        <w:t>A</w:t>
-      </w:r>
-      <w:proofErr w:type="spellEnd"/>
-      <w:proofErr w:type="gramEnd"/>
-      <w:r>
-        <w:t xml:space="preserve"> Off/Red (10)</w:t>
+        <w:t>Traffic lights Set A Off/Red (10)</w:t>
       </w:r>
     </w:p>
     <w:p>
@@ -3096,15 +3034,7 @@
       </w:pPr>
       <w:r>
         <w:tab/>
-        <w:t xml:space="preserve">Program does not </w:t>
-      </w:r>
-      <w:proofErr w:type="gramStart"/>
-      <w:r>
-        <w:t>run</w:t>
-      </w:r>
-      <w:proofErr w:type="gramEnd"/>
-      <w:r>
-        <w:t xml:space="preserve"> and traffic lights stay off</w:t>
+        <w:t>Program does not run and traffic lights stay off</w:t>
       </w:r>
     </w:p>
     <w:p>
@@ -3188,15 +3118,7 @@
       </w:pPr>
       <w:r>
         <w:tab/>
-        <w:t xml:space="preserve">Sub </w:t>
-      </w:r>
-      <w:proofErr w:type="gramStart"/>
-      <w:r>
-        <w:t>Main(</w:t>
-      </w:r>
-      <w:proofErr w:type="gramEnd"/>
-      <w:r>
-        <w:t>)</w:t>
+        <w:t>Sub Main()</w:t>
       </w:r>
     </w:p>
     <w:p>
@@ -3216,13 +3138,8 @@
         <w:pStyle w:val="NoSpacing"/>
         <w:ind w:left="720" w:firstLine="720"/>
       </w:pPr>
-      <w:proofErr w:type="spellStart"/>
-      <w:r>
-        <w:t>Console.WriteLine</w:t>
-      </w:r>
-      <w:proofErr w:type="spellEnd"/>
-      <w:r>
-        <w:t>(“What is your age?”)</w:t>
+      <w:r>
+        <w:t>Console.WriteLine(“What is your age?”)</w:t>
       </w:r>
     </w:p>
     <w:p>
@@ -3231,15 +3148,7 @@
         <w:ind w:left="720" w:firstLine="720"/>
       </w:pPr>
       <w:r>
-        <w:t xml:space="preserve">Age = </w:t>
-      </w:r>
-      <w:proofErr w:type="spellStart"/>
-      <w:r>
-        <w:t>Console.ReadLine</w:t>
-      </w:r>
-      <w:proofErr w:type="spellEnd"/>
-      <w:r>
-        <w:t>()</w:t>
+        <w:t>Age = Console.ReadLine()</w:t>
       </w:r>
     </w:p>
     <w:p>
@@ -3261,14 +3170,7 @@
       </w:pPr>
       <w:r>
         <w:tab/>
-      </w:r>
-      <w:proofErr w:type="spellStart"/>
-      <w:r>
-        <w:t>Console.WriteLine</w:t>
-      </w:r>
-      <w:proofErr w:type="spellEnd"/>
-      <w:r>
-        <w:t>(“You are old enough to drive”)</w:t>
+        <w:t>Console.WriteLine(“You are old enough to drive”)</w:t>
       </w:r>
     </w:p>
     <w:p>
@@ -3287,14 +3189,7 @@
       </w:pPr>
       <w:r>
         <w:tab/>
-      </w:r>
-      <w:proofErr w:type="spellStart"/>
-      <w:r>
-        <w:t>Console.WriteLine</w:t>
-      </w:r>
-      <w:proofErr w:type="spellEnd"/>
-      <w:r>
-        <w:t>(“You are not old enough to drive”)</w:t>
+        <w:t>Console.WriteLine(“You are not old enough to drive”)</w:t>
       </w:r>
     </w:p>
     <w:p>
@@ -3317,13 +3212,8 @@
         <w:pStyle w:val="NoSpacing"/>
         <w:ind w:left="720" w:firstLine="720"/>
       </w:pPr>
-      <w:proofErr w:type="spellStart"/>
-      <w:r>
-        <w:t>Console.ReadLine</w:t>
-      </w:r>
-      <w:proofErr w:type="spellEnd"/>
-      <w:r>
-        <w:t>()</w:t>
+      <w:r>
+        <w:t>Console.ReadLine()</w:t>
       </w:r>
     </w:p>
     <w:p>
@@ -3624,17 +3514,7 @@
         <w:t xml:space="preserve"> F</w:t>
       </w:r>
       <w:r>
-        <w:t xml:space="preserve">inally, to develop a mobile app for this which can achieve this, which I will do using Unity because it has </w:t>
-      </w:r>
-      <w:proofErr w:type="spellStart"/>
-      <w:proofErr w:type="gramStart"/>
-      <w:r>
-        <w:t>build</w:t>
-      </w:r>
-      <w:proofErr w:type="spellEnd"/>
-      <w:proofErr w:type="gramEnd"/>
-      <w:r>
-        <w:t xml:space="preserve"> options for mobile.</w:t>
+        <w:t>inally, to develop a mobile app for this which can achieve this, which I will do using Unity because it has build options for mobile.</w:t>
       </w:r>
     </w:p>
     <w:p>
@@ -4992,77 +4872,34 @@
     <w:p>
       <w:r>
         <w:tab/>
-      </w:r>
-      <w:proofErr w:type="spellStart"/>
-      <w:r>
-        <w:t>timerLights</w:t>
-      </w:r>
-      <w:proofErr w:type="spellEnd"/>
-      <w:r>
-        <w:t xml:space="preserve"> += </w:t>
-      </w:r>
-      <w:proofErr w:type="spellStart"/>
-      <w:r>
-        <w:t>Time.deltatime</w:t>
-      </w:r>
-      <w:proofErr w:type="spellEnd"/>
-    </w:p>
-    <w:p>
-      <w:r>
-        <w:t xml:space="preserve">IF </w:t>
-      </w:r>
-      <w:proofErr w:type="spellStart"/>
-      <w:r>
-        <w:t>timerLights</w:t>
-      </w:r>
-      <w:proofErr w:type="spellEnd"/>
-      <w:r>
-        <w:t xml:space="preserve"> &gt; int step1Time Then</w:t>
+        <w:t>timerLights += Time.deltatime</w:t>
+      </w:r>
+    </w:p>
+    <w:p>
+      <w:r>
+        <w:t>IF timerLights &gt; int step1Time Then</w:t>
       </w:r>
     </w:p>
     <w:p>
       <w:r>
         <w:tab/>
-        <w:t>Sequence1(</w:t>
-      </w:r>
-      <w:proofErr w:type="gramStart"/>
-      <w:r>
-        <w:t>);</w:t>
-      </w:r>
-      <w:proofErr w:type="gramEnd"/>
-    </w:p>
-    <w:p>
-      <w:r>
-        <w:t xml:space="preserve">IF </w:t>
-      </w:r>
-      <w:proofErr w:type="spellStart"/>
-      <w:r>
-        <w:t>timerLights</w:t>
-      </w:r>
-      <w:proofErr w:type="spellEnd"/>
-      <w:r>
-        <w:t xml:space="preserve"> &gt; int step2Time Then</w:t>
+        <w:t>Sequence1();</w:t>
+      </w:r>
+    </w:p>
+    <w:p>
+      <w:r>
+        <w:t>IF timerLights &gt; int step2Time Then</w:t>
       </w:r>
     </w:p>
     <w:p>
       <w:r>
         <w:tab/>
-        <w:t>Sequence2(</w:t>
-      </w:r>
-      <w:proofErr w:type="gramStart"/>
-      <w:r>
-        <w:t>);</w:t>
-      </w:r>
-      <w:proofErr w:type="gramEnd"/>
-    </w:p>
-    <w:p>
-      <w:proofErr w:type="spellStart"/>
-      <w:r>
-        <w:t>Ect</w:t>
-      </w:r>
-      <w:proofErr w:type="spellEnd"/>
-      <w:r>
-        <w:t>…</w:t>
+        <w:t>Sequence2();</w:t>
+      </w:r>
+    </w:p>
+    <w:p>
+      <w:r>
+        <w:t>Ect…</w:t>
       </w:r>
     </w:p>
     <w:p>
@@ -5117,15 +4954,7 @@
     </w:p>
     <w:p>
       <w:r>
-        <w:t xml:space="preserve">I will ensure that the data is valid through the data types used declared in my scripts. For example, the timer will be a float as time has a </w:t>
-      </w:r>
-      <w:proofErr w:type="gramStart"/>
-      <w:r>
-        <w:t>decimal values</w:t>
-      </w:r>
-      <w:proofErr w:type="gramEnd"/>
-      <w:r>
-        <w:t>, however the specific times at which the lights change, the “step1Time” will be integers, as these will be prespecified seconds.</w:t>
+        <w:t>I will ensure that the data is valid through the data types used declared in my scripts. For example, the timer will be a float as time has a decimal values, however the specific times at which the lights change, the “step1Time” will be integers, as these will be prespecified seconds.</w:t>
       </w:r>
     </w:p>
     <w:p>
@@ -5138,17 +4967,7 @@
     </w:p>
     <w:p>
       <w:r>
-        <w:t xml:space="preserve">To handle my errors and reporting them, I will include </w:t>
-      </w:r>
-      <w:proofErr w:type="spellStart"/>
-      <w:proofErr w:type="gramStart"/>
-      <w:r>
-        <w:t>debug.logs</w:t>
-      </w:r>
-      <w:proofErr w:type="spellEnd"/>
-      <w:proofErr w:type="gramEnd"/>
-      <w:r>
-        <w:t xml:space="preserve"> in my testing of my program, and if it is necessary, I will throw an error box on the screen when something unexpected happens with my code in order to inform the user that it is not functioning correctly.</w:t>
+        <w:t>To handle my errors and reporting them, I will include debug.logs in my testing of my program, and if it is necessary, I will throw an error box on the screen when something unexpected happens with my code in order to inform the user that it is not functioning correctly.</w:t>
       </w:r>
     </w:p>
     <w:p>
@@ -5168,15 +4987,7 @@
         </w:rPr>
       </w:pPr>
       <w:r>
-        <w:t xml:space="preserve">I will be using C# in order to make my program as this is the language used by Unity, and therefore this decision was already made when I made the choice to use Unity as my program. It was based off of C, the </w:t>
-      </w:r>
-      <w:proofErr w:type="gramStart"/>
-      <w:r>
-        <w:t>low level</w:t>
-      </w:r>
-      <w:proofErr w:type="gramEnd"/>
-      <w:r>
-        <w:t xml:space="preserve"> programming language, and expanded on many of its original and powerful features. </w:t>
+        <w:t xml:space="preserve">I will be using C# in order to make my program as this is the language used by Unity, and therefore this decision was already made when I made the choice to use Unity as my program. It was based off of C, the low level programming language, and expanded on many of its original and powerful features. </w:t>
       </w:r>
       <w:r>
         <w:rPr>
@@ -5393,15 +5204,7 @@
     </w:p>
     <w:p>
       <w:r>
-        <w:t xml:space="preserve">The only pre-defined program to mention will be Unity, as this is the </w:t>
-      </w:r>
-      <w:proofErr w:type="gramStart"/>
-      <w:r>
-        <w:t>software</w:t>
-      </w:r>
-      <w:proofErr w:type="gramEnd"/>
-      <w:r>
-        <w:t xml:space="preserve"> I will be using to develop my application, and potentially visual studio as I will be using this as my IDE to program in C# for my applications.</w:t>
+        <w:t>The only pre-defined program to mention will be Unity, as this is the software I will be using to develop my application, and potentially visual studio as I will be using this as my IDE to program in C# for my applications.</w:t>
       </w:r>
     </w:p>
     <w:p>
@@ -5416,15 +5219,7 @@
     </w:p>
     <w:p>
       <w:r>
-        <w:t xml:space="preserve">I may use premade traffic light </w:t>
-      </w:r>
-      <w:proofErr w:type="gramStart"/>
-      <w:r>
-        <w:t>images,</w:t>
-      </w:r>
-      <w:proofErr w:type="gramEnd"/>
-      <w:r>
-        <w:t xml:space="preserve"> however it is very likely that I will use </w:t>
+        <w:t xml:space="preserve">I may use premade traffic light images, however it is very likely that I will use </w:t>
       </w:r>
       <w:r>
         <w:t>boxes that I change the colour of as this will save space and loading times for the application.</w:t>
@@ -5713,15 +5508,7 @@
     </w:p>
     <w:p>
       <w:r>
-        <w:t xml:space="preserve">The target platforms for my application will be iOS devices as well as Android devices, however I will include build options for windows so users can test out the application as if it was a mobile emulator before the </w:t>
-      </w:r>
-      <w:proofErr w:type="gramStart"/>
-      <w:r>
-        <w:t>use</w:t>
-      </w:r>
-      <w:proofErr w:type="gramEnd"/>
-      <w:r>
-        <w:t xml:space="preserve"> it on mobile.</w:t>
+        <w:t>The target platforms for my application will be iOS devices as well as Android devices, however I will include build options for windows so users can test out the application as if it was a mobile emulator before the use it on mobile.</w:t>
       </w:r>
     </w:p>
     <w:p>
@@ -5785,15 +5572,7 @@
     </w:p>
     <w:p>
       <w:r>
-        <w:t xml:space="preserve">Some other solutions that could be included might be making the app to be developed landscape rather than portrait, however I do not think this is appropriate for my application. Another example of an alternative solution would be to develop my program in something like windows forms, however I am not certain how I would port it to </w:t>
-      </w:r>
-      <w:proofErr w:type="gramStart"/>
-      <w:r>
-        <w:t>mobile</w:t>
-      </w:r>
-      <w:proofErr w:type="gramEnd"/>
-      <w:r>
-        <w:t xml:space="preserve"> so I believe that the way I have chosen is the best for me.</w:t>
+        <w:t>Some other solutions that could be included might be making the app to be developed landscape rather than portrait, however I do not think this is appropriate for my application. Another example of an alternative solution would be to develop my program in something like windows forms, however I am not certain how I would port it to mobile so I believe that the way I have chosen is the best for me.</w:t>
       </w:r>
     </w:p>
     <w:p>
@@ -5977,23 +5756,7 @@
     </w:p>
     <w:p>
       <w:r>
-        <w:t xml:space="preserve">I will be using Visual Studio 2022 Community as my IDE for developing my program, as it is the </w:t>
-      </w:r>
-      <w:proofErr w:type="gramStart"/>
-      <w:r>
-        <w:t>IDE</w:t>
-      </w:r>
-      <w:proofErr w:type="gramEnd"/>
-      <w:r>
-        <w:t xml:space="preserve"> I am most familiar with, and is the standard Unity IDE, other than </w:t>
-      </w:r>
-      <w:proofErr w:type="spellStart"/>
-      <w:r>
-        <w:t>monodevelop</w:t>
-      </w:r>
-      <w:proofErr w:type="spellEnd"/>
-      <w:r>
-        <w:t>, however I have no experience with this</w:t>
+        <w:t>I will be using Visual Studio 2022 Community as my IDE for developing my program, as it is the IDE I am most familiar with, and is the standard Unity IDE, other than monodevelop, however I have no experience with this</w:t>
       </w:r>
       <w:r>
         <w:t>,</w:t>
@@ -6031,15 +5794,7 @@
     </w:p>
     <w:p>
       <w:r>
-        <w:t xml:space="preserve">As mentioned above, I am making my own subroutines, also known as </w:t>
-      </w:r>
-      <w:proofErr w:type="gramStart"/>
-      <w:r>
-        <w:t>functions</w:t>
-      </w:r>
-      <w:proofErr w:type="gramEnd"/>
-      <w:r>
-        <w:t xml:space="preserve"> however as they do not return values then some could argue they are not functions, which has all of my code for each of the steps of the sequence, which can each be individually modified without difficulty and without struggling to locate the correct part of the code, as it is named under each function.</w:t>
+        <w:t>As mentioned above, I am making my own subroutines, also known as functions however as they do not return values then some could argue they are not functions, which has all of my code for each of the steps of the sequence, which can each be individually modified without difficulty and without struggling to locate the correct part of the code, as it is named under each function.</w:t>
       </w:r>
     </w:p>
     <w:p>
@@ -6196,15 +5951,7 @@
     </w:p>
     <w:p>
       <w:r>
-        <w:t xml:space="preserve">This section will document the process of which I make the traffic light application in </w:t>
-      </w:r>
-      <w:proofErr w:type="gramStart"/>
-      <w:r>
-        <w:t>unity</w:t>
-      </w:r>
-      <w:proofErr w:type="gramEnd"/>
-      <w:r>
-        <w:t xml:space="preserve"> and I will add updates along with annotations explaining what I am doing and how it is being done.</w:t>
+        <w:t>This section will document the process of which I make the traffic light application in unity and I will add updates along with annotations explaining what I am doing and how it is being done.</w:t>
       </w:r>
     </w:p>
     <w:p>
@@ -6670,13 +6417,8 @@
           </wp:inline>
         </w:drawing>
       </w:r>
-      <w:proofErr w:type="gramStart"/>
-      <w:r>
-        <w:t>Next</w:t>
-      </w:r>
-      <w:proofErr w:type="gramEnd"/>
-      <w:r>
-        <w:t xml:space="preserve"> I began to make the functions which have the colours the lights are supposed to be when it changes to a certain step in the sequence.</w:t>
+      <w:r>
+        <w:t>Next I began to make the functions which have the colours the lights are supposed to be when it changes to a certain step in the sequence.</w:t>
       </w:r>
     </w:p>
     <w:p/>
@@ -7008,15 +6750,7 @@
     </w:p>
     <w:p>
       <w:r>
-        <w:t xml:space="preserve">This is the code which allows me to change the emergency stop </w:t>
-      </w:r>
-      <w:proofErr w:type="spellStart"/>
-      <w:r>
-        <w:t>bool</w:t>
-      </w:r>
-      <w:proofErr w:type="spellEnd"/>
-      <w:r>
-        <w:t xml:space="preserve"> value, which is then assigned to the start button. It also resets the timer so that the program continues from the start.</w:t>
+        <w:t>This is the code which allows me to change the emergency stop bool value, which is then assigned to the start button. It also resets the timer so that the program continues from the start.</w:t>
       </w:r>
     </w:p>
     <w:p>
@@ -7267,15 +7001,7 @@
     </w:p>
     <w:p>
       <w:r>
-        <w:t xml:space="preserve">Here I am making the code for the “Active for x seconds”, which first gets the timer that does not reset after the cycle is complete, and then rounds the value of it to an integer value, from which it applies to the </w:t>
-      </w:r>
-      <w:proofErr w:type="spellStart"/>
-      <w:r>
-        <w:t>timer.text</w:t>
-      </w:r>
-      <w:proofErr w:type="spellEnd"/>
-      <w:r>
-        <w:t xml:space="preserve"> and updates into the application.</w:t>
+        <w:t>Here I am making the code for the “Active for x seconds”, which first gets the timer that does not reset after the cycle is complete, and then rounds the value of it to an integer value, from which it applies to the timer.text and updates into the application.</w:t>
       </w:r>
     </w:p>
     <w:p>
@@ -7370,15 +7096,7 @@
     </w:p>
     <w:p>
       <w:r>
-        <w:t xml:space="preserve">And here is the function that defines what happens when “emergency stop” is pressed. It first sets the bool value to </w:t>
-      </w:r>
-      <w:proofErr w:type="gramStart"/>
-      <w:r>
-        <w:t>true</w:t>
-      </w:r>
-      <w:proofErr w:type="gramEnd"/>
-      <w:r>
-        <w:t xml:space="preserve"> so it stops the program from running, and resets the timer to 0. It also plays the alarm noise that alerts the users that the emergency stop has been pressed, and then resets the traffic lights.</w:t>
+        <w:t>And here is the function that defines what happens when “emergency stop” is pressed. It first sets the bool value to true so it stops the program from running, and resets the timer to 0. It also plays the alarm noise that alerts the users that the emergency stop has been pressed, and then resets the traffic lights.</w:t>
       </w:r>
     </w:p>
     <w:p>
@@ -7431,15 +7149,7 @@
     </w:p>
     <w:p>
       <w:r>
-        <w:t xml:space="preserve">This script defines how long the timer waits until it changes the colour, and the constant repetition of “x += y” is there so users can input the time differences without having to calculate what </w:t>
-      </w:r>
-      <w:proofErr w:type="gramStart"/>
-      <w:r>
-        <w:t>second</w:t>
-      </w:r>
-      <w:proofErr w:type="gramEnd"/>
-      <w:r>
-        <w:t xml:space="preserve"> they want the lights to change, and only have to add how long they want the lights to be a certain step in the sequence. On start, the script automatically calculates the differences between all of them.</w:t>
+        <w:t>This script defines how long the timer waits until it changes the colour, and the constant repetition of “x += y” is there so users can input the time differences without having to calculate what second they want the lights to change, and only have to add how long they want the lights to be a certain step in the sequence. On start, the script automatically calculates the differences between all of them.</w:t>
       </w:r>
     </w:p>
     <w:p>
@@ -7462,6 +7172,9 @@
     </w:p>
     <w:p>
       <w:r>
+        <w:rPr>
+          <w:noProof/>
+        </w:rPr>
         <w:drawing>
           <wp:inline distT="0" distB="0" distL="0" distR="0" wp14:anchorId="24D9CB32" wp14:editId="7646F769">
             <wp:extent cx="5731510" cy="2691765"/>
@@ -7501,6 +7214,9 @@
     </w:p>
     <w:p>
       <w:r>
+        <w:rPr>
+          <w:noProof/>
+        </w:rPr>
         <w:lastRenderedPageBreak/>
         <w:drawing>
           <wp:inline distT="0" distB="0" distL="0" distR="0" wp14:anchorId="712E4F12" wp14:editId="6DF5B5D9">
@@ -7541,6 +7257,9 @@
     </w:p>
     <w:p>
       <w:r>
+        <w:rPr>
+          <w:noProof/>
+        </w:rPr>
         <w:drawing>
           <wp:inline distT="0" distB="0" distL="0" distR="0" wp14:anchorId="299D079F" wp14:editId="1ECF3C61">
             <wp:extent cx="5731510" cy="4157980"/>
@@ -7585,6 +7304,9 @@
     </w:p>
     <w:p>
       <w:r>
+        <w:rPr>
+          <w:noProof/>
+        </w:rPr>
         <w:lastRenderedPageBreak/>
         <w:drawing>
           <wp:inline distT="0" distB="0" distL="0" distR="0" wp14:anchorId="3C7A3D73" wp14:editId="308D5BBF">
@@ -7630,6 +7352,9 @@
     </w:p>
     <w:p>
       <w:r>
+        <w:rPr>
+          <w:noProof/>
+        </w:rPr>
         <w:drawing>
           <wp:inline distT="0" distB="0" distL="0" distR="0" wp14:anchorId="18CBDD08" wp14:editId="3C0BBA2D">
             <wp:extent cx="5731510" cy="2893060"/>
@@ -7674,6 +7399,9 @@
     </w:p>
     <w:p>
       <w:r>
+        <w:rPr>
+          <w:noProof/>
+        </w:rPr>
         <w:drawing>
           <wp:inline distT="0" distB="0" distL="0" distR="0" wp14:anchorId="048ABCF3" wp14:editId="597F7717">
             <wp:extent cx="5087060" cy="1609950"/>
@@ -7718,6 +7446,9 @@
     </w:p>
     <w:p>
       <w:r>
+        <w:rPr>
+          <w:noProof/>
+        </w:rPr>
         <w:lastRenderedPageBreak/>
         <w:drawing>
           <wp:inline distT="0" distB="0" distL="0" distR="0" wp14:anchorId="02053E91" wp14:editId="1E3DF940">
@@ -7778,6 +7509,659 @@
     <w:p>
       <w:r>
         <w:t>Now I will be asking for feedback on my code and my program to see what peers think and what changes can be made to the code.</w:t>
+      </w:r>
+    </w:p>
+    <w:p/>
+    <w:p/>
+    <w:p>
+      <w:pPr>
+        <w:pStyle w:val="Heading1"/>
+      </w:pPr>
+      <w:r>
+        <w:t>Review and evaluation of software solutions</w:t>
+      </w:r>
+    </w:p>
+    <w:p>
+      <w:r>
+        <w:t xml:space="preserve">Now that my application has been made and I know it runs on both mobile and on desktop depending on what is needed, I will now be reviewing my software/program and evaluating </w:t>
+      </w:r>
+    </w:p>
+    <w:p>
+      <w:r>
+        <w:t>I will evaluate this based on:</w:t>
+      </w:r>
+    </w:p>
+    <w:p>
+      <w:pPr>
+        <w:pStyle w:val="ListParagraph"/>
+        <w:numPr>
+          <w:ilvl w:val="0"/>
+          <w:numId w:val="1"/>
+        </w:numPr>
+      </w:pPr>
+      <w:r>
+        <w:t>Suitability for audience and purpose</w:t>
+      </w:r>
+    </w:p>
+    <w:p>
+      <w:pPr>
+        <w:pStyle w:val="ListParagraph"/>
+        <w:numPr>
+          <w:ilvl w:val="0"/>
+          <w:numId w:val="1"/>
+        </w:numPr>
+      </w:pPr>
+      <w:r>
+        <w:t>Ease of use</w:t>
+      </w:r>
+    </w:p>
+    <w:p>
+      <w:pPr>
+        <w:pStyle w:val="ListParagraph"/>
+        <w:numPr>
+          <w:ilvl w:val="0"/>
+          <w:numId w:val="1"/>
+        </w:numPr>
+      </w:pPr>
+      <w:r>
+        <w:t>Quality of software solution</w:t>
+      </w:r>
+    </w:p>
+    <w:p>
+      <w:pPr>
+        <w:pStyle w:val="ListParagraph"/>
+        <w:numPr>
+          <w:ilvl w:val="0"/>
+          <w:numId w:val="1"/>
+        </w:numPr>
+      </w:pPr>
+      <w:r>
+        <w:t>Constraints of programming language</w:t>
+      </w:r>
+    </w:p>
+    <w:p>
+      <w:pPr>
+        <w:pStyle w:val="ListParagraph"/>
+        <w:numPr>
+          <w:ilvl w:val="0"/>
+          <w:numId w:val="1"/>
+        </w:numPr>
+      </w:pPr>
+      <w:r>
+        <w:t>Other constraints</w:t>
+      </w:r>
+    </w:p>
+    <w:p>
+      <w:pPr>
+        <w:pStyle w:val="ListParagraph"/>
+        <w:numPr>
+          <w:ilvl w:val="0"/>
+          <w:numId w:val="1"/>
+        </w:numPr>
+      </w:pPr>
+      <w:r>
+        <w:t>Strengths and weaknesses</w:t>
+      </w:r>
+    </w:p>
+    <w:p>
+      <w:pPr>
+        <w:pStyle w:val="ListParagraph"/>
+        <w:numPr>
+          <w:ilvl w:val="0"/>
+          <w:numId w:val="1"/>
+        </w:numPr>
+      </w:pPr>
+      <w:r>
+        <w:t>Improvements that could be made</w:t>
+      </w:r>
+    </w:p>
+    <w:p>
+      <w:pPr>
+        <w:pStyle w:val="ListParagraph"/>
+        <w:numPr>
+          <w:ilvl w:val="0"/>
+          <w:numId w:val="1"/>
+        </w:numPr>
+      </w:pPr>
+      <w:r>
+        <w:t>Optimising software solutions</w:t>
+      </w:r>
+    </w:p>
+    <w:p>
+      <w:pPr>
+        <w:pStyle w:val="Heading2"/>
+      </w:pPr>
+      <w:r>
+        <w:lastRenderedPageBreak/>
+        <w:t>Suitability for audience and purpose</w:t>
+      </w:r>
+    </w:p>
+    <w:p>
+      <w:r>
+        <w:t xml:space="preserve">Based on my audience and the purpose of my application, I believe that </w:t>
+      </w:r>
+      <w:r>
+        <w:t>the final outcome of my application is good and effective. It runs on both iOS and Android, and remains simple in order to ensure that everyone, even those not knowledgeable on technology, are able to make use of it and therefore the software solution and application fulfils the suitability for my audience and purpose.</w:t>
+      </w:r>
+    </w:p>
+    <w:p>
+      <w:r>
+        <w:drawing>
+          <wp:inline distT="0" distB="0" distL="0" distR="0" wp14:anchorId="7521C085" wp14:editId="20FD4315">
+            <wp:extent cx="2316480" cy="4097655"/>
+            <wp:effectExtent l="0" t="0" r="7620" b="0"/>
+            <wp:docPr id="38" name="Picture 38" descr="Shape, polygon&#10;&#10;Description automatically generated"/>
+            <wp:cNvGraphicFramePr>
+              <a:graphicFrameLocks xmlns:a="http://schemas.openxmlformats.org/drawingml/2006/main" noChangeAspect="1"/>
+            </wp:cNvGraphicFramePr>
+            <a:graphic xmlns:a="http://schemas.openxmlformats.org/drawingml/2006/main">
+              <a:graphicData uri="http://schemas.openxmlformats.org/drawingml/2006/picture">
+                <pic:pic xmlns:pic="http://schemas.openxmlformats.org/drawingml/2006/picture">
+                  <pic:nvPicPr>
+                    <pic:cNvPr id="38" name="Picture 38" descr="Shape, polygon&#10;&#10;Description automatically generated"/>
+                    <pic:cNvPicPr/>
+                  </pic:nvPicPr>
+                  <pic:blipFill rotWithShape="1">
+                    <a:blip r:embed="rId47"/>
+                    <a:srcRect t="1104" r="327"/>
+                    <a:stretch/>
+                  </pic:blipFill>
+                  <pic:spPr bwMode="auto">
+                    <a:xfrm>
+                      <a:off x="0" y="0"/>
+                      <a:ext cx="2316803" cy="4098227"/>
+                    </a:xfrm>
+                    <a:prstGeom prst="rect">
+                      <a:avLst/>
+                    </a:prstGeom>
+                    <a:ln>
+                      <a:noFill/>
+                    </a:ln>
+                    <a:extLst>
+                      <a:ext uri="{53640926-AAD7-44D8-BBD7-CCE9431645EC}">
+                        <a14:shadowObscured xmlns:a14="http://schemas.microsoft.com/office/drawing/2010/main"/>
+                      </a:ext>
+                    </a:extLst>
+                  </pic:spPr>
+                </pic:pic>
+              </a:graphicData>
+            </a:graphic>
+          </wp:inline>
+        </w:drawing>
+      </w:r>
+    </w:p>
+    <w:p>
+      <w:r>
+        <w:t>This is the final design of my application, which clearly labels which sets of the traffic lights</w:t>
+      </w:r>
+      <w:r>
+        <w:t xml:space="preserve"> as A and B and has the black backdrop </w:t>
+      </w:r>
+      <w:r>
+        <w:t>with the labels for the buttons clearly outlining what they are supposed to do.</w:t>
+      </w:r>
+    </w:p>
+    <w:p>
+      <w:pPr>
+        <w:pStyle w:val="Heading2"/>
+      </w:pPr>
+      <w:r>
+        <w:t>Ease of use</w:t>
+      </w:r>
+    </w:p>
+    <w:p>
+      <w:r>
+        <w:t>I believe that my program is very easy to use, needing just one button click to start it, and in the case of something going wrong, all that is needed is one button to stop</w:t>
+      </w:r>
+      <w:r>
+        <w:t xml:space="preserve"> the program. Due to the simplicity of my program and only two core buttons involved, I believe that it is easy to use, and does not require instruction.</w:t>
+      </w:r>
+    </w:p>
+    <w:p>
+      <w:pPr>
+        <w:pStyle w:val="Heading2"/>
+      </w:pPr>
+      <w:r>
+        <w:t>Quality of software solution</w:t>
+      </w:r>
+    </w:p>
+    <w:p>
+      <w:r>
+        <w:t xml:space="preserve">This section includes </w:t>
+      </w:r>
+    </w:p>
+    <w:p>
+      <w:pPr>
+        <w:pStyle w:val="ListParagraph"/>
+        <w:numPr>
+          <w:ilvl w:val="0"/>
+          <w:numId w:val="1"/>
+        </w:numPr>
+      </w:pPr>
+      <w:r>
+        <w:t>Reliability</w:t>
+      </w:r>
+    </w:p>
+    <w:p>
+      <w:pPr>
+        <w:pStyle w:val="ListParagraph"/>
+        <w:numPr>
+          <w:ilvl w:val="0"/>
+          <w:numId w:val="1"/>
+        </w:numPr>
+      </w:pPr>
+      <w:r>
+        <w:t>Usability</w:t>
+      </w:r>
+    </w:p>
+    <w:p>
+      <w:pPr>
+        <w:pStyle w:val="ListParagraph"/>
+        <w:numPr>
+          <w:ilvl w:val="0"/>
+          <w:numId w:val="1"/>
+        </w:numPr>
+      </w:pPr>
+      <w:r>
+        <w:t>Efficiency/performance</w:t>
+      </w:r>
+    </w:p>
+    <w:p>
+      <w:pPr>
+        <w:pStyle w:val="ListParagraph"/>
+        <w:numPr>
+          <w:ilvl w:val="0"/>
+          <w:numId w:val="1"/>
+        </w:numPr>
+      </w:pPr>
+      <w:r>
+        <w:t>Maintainability</w:t>
+      </w:r>
+    </w:p>
+    <w:p>
+      <w:pPr>
+        <w:pStyle w:val="ListParagraph"/>
+        <w:numPr>
+          <w:ilvl w:val="0"/>
+          <w:numId w:val="1"/>
+        </w:numPr>
+      </w:pPr>
+      <w:r>
+        <w:lastRenderedPageBreak/>
+        <w:t>Portability</w:t>
+      </w:r>
+    </w:p>
+    <w:p>
+      <w:pPr>
+        <w:pStyle w:val="Heading3"/>
+      </w:pPr>
+      <w:r>
+        <w:t>Reliability</w:t>
+      </w:r>
+    </w:p>
+    <w:p>
+      <w:r>
+        <w:t xml:space="preserve">The chances of failure or something going wrong with my application are minimal, as the code required to run it and operate is very simplistic and runs autonomously from the moment that the start button is pressed, and therefore completely reduces the risk of human error breaking the program. </w:t>
+      </w:r>
+      <w:r>
+        <w:t>In regard to</w:t>
+      </w:r>
+      <w:r>
+        <w:t xml:space="preserve"> the program breaking on its own, there is almost no risk of this as the code</w:t>
+      </w:r>
+      <w:r>
+        <w:t>, although repetitive, has no space for bugs and works fine.</w:t>
+      </w:r>
+    </w:p>
+    <w:p>
+      <w:pPr>
+        <w:pStyle w:val="Heading3"/>
+      </w:pPr>
+      <w:r>
+        <w:t>Usability</w:t>
+      </w:r>
+    </w:p>
+    <w:p>
+      <w:r>
+        <w:t>The usability of the program is highly optimised to perform the specified function, and therefore the usability is naturally high as well, successfully performing all required tasks and completing the job required of the program.</w:t>
+      </w:r>
+    </w:p>
+    <w:p>
+      <w:pPr>
+        <w:pStyle w:val="Heading3"/>
+      </w:pPr>
+      <w:r>
+        <w:t>Efficiency/Performance</w:t>
+      </w:r>
+    </w:p>
+    <w:p>
+      <w:r>
+        <w:t>Considering the simplicity of the program, its performance and efficiency is maximised in order to ensure that it runs without issue and indefinitely until the user wants to stop the program.</w:t>
+      </w:r>
+    </w:p>
+    <w:p>
+      <w:pPr>
+        <w:pStyle w:val="Heading3"/>
+      </w:pPr>
+      <w:r>
+        <w:t>Maintainability</w:t>
+      </w:r>
+    </w:p>
+    <w:p>
+      <w:r>
+        <w:t>Due to the comments in the code and the minimal amount of code, 5 scripts and roughly 3</w:t>
+      </w:r>
+      <w:r>
+        <w:t xml:space="preserve">80 lines of code, it would be easy to maintain and for any developer to pick up where I have left </w:t>
+      </w:r>
+      <w:r>
+        <w:t>off and</w:t>
+      </w:r>
+      <w:r>
+        <w:t xml:space="preserve"> make changes as necessary to the program.</w:t>
+      </w:r>
+    </w:p>
+    <w:p>
+      <w:pPr>
+        <w:pStyle w:val="Heading3"/>
+      </w:pPr>
+      <w:r>
+        <w:t>Portability</w:t>
+      </w:r>
+    </w:p>
+    <w:p>
+      <w:r>
+        <w:t>It is very easy to move my software to another computer or device, and to edit it, as long as the device has unity installed on it</w:t>
+      </w:r>
+      <w:r>
+        <w:t>, which is the same as any other program and programming application/ID</w:t>
+      </w:r>
+      <w:r>
+        <w:t>E.</w:t>
+      </w:r>
+    </w:p>
+    <w:p>
+      <w:pPr>
+        <w:pStyle w:val="Heading2"/>
+      </w:pPr>
+      <w:r>
+        <w:t>Constraints of programming language</w:t>
+      </w:r>
+    </w:p>
+    <w:p>
+      <w:r>
+        <w:t>Some of the constraints of C# are:</w:t>
+      </w:r>
+    </w:p>
+    <w:p>
+      <w:pPr>
+        <w:pStyle w:val="ListParagraph"/>
+        <w:numPr>
+          <w:ilvl w:val="0"/>
+          <w:numId w:val="1"/>
+        </w:numPr>
+      </w:pPr>
+      <w:r>
+        <w:t>Poor x-platform GUI</w:t>
+      </w:r>
+    </w:p>
+    <w:p>
+      <w:pPr>
+        <w:pStyle w:val="ListParagraph"/>
+        <w:numPr>
+          <w:ilvl w:val="0"/>
+          <w:numId w:val="1"/>
+        </w:numPr>
+      </w:pPr>
+      <w:r>
+        <w:t xml:space="preserve">C# is an internal part of .NET </w:t>
+      </w:r>
+      <w:r>
+        <w:t>framework,</w:t>
+      </w:r>
+      <w:r>
+        <w:t xml:space="preserve"> so it relies on </w:t>
+      </w:r>
+      <w:r>
+        <w:t>windows-based</w:t>
+      </w:r>
+      <w:r>
+        <w:t xml:space="preserve"> applications to run</w:t>
+      </w:r>
+    </w:p>
+    <w:p>
+      <w:pPr>
+        <w:pStyle w:val="ListParagraph"/>
+        <w:numPr>
+          <w:ilvl w:val="0"/>
+          <w:numId w:val="1"/>
+        </w:numPr>
+      </w:pPr>
+      <w:r>
+        <w:t>C# is less flexible as it depends on .NET</w:t>
+      </w:r>
+    </w:p>
+    <w:p>
+      <w:pPr>
+        <w:pStyle w:val="Heading2"/>
+      </w:pPr>
+      <w:r>
+        <w:t>Other constraints</w:t>
+      </w:r>
+    </w:p>
+    <w:p>
+      <w:r>
+        <w:t>As far as other constraints go, the most appropriate would programmer knowledge, as if I had more knowledge on C# and unity itself, or other programming applications, then I would have been able to explore options that work for a traffic light application, however I had to stick to this as I was certain this would work, and given that we were not provided an adequate opportunity to learn about other available options.</w:t>
+      </w:r>
+    </w:p>
+    <w:p>
+      <w:pPr>
+        <w:pStyle w:val="Heading2"/>
+      </w:pPr>
+      <w:r>
+        <w:t>Strengths and weaknesses</w:t>
+      </w:r>
+      <w:r>
+        <w:t xml:space="preserve"> of software solution</w:t>
+      </w:r>
+    </w:p>
+    <w:p>
+      <w:pPr>
+        <w:pStyle w:val="Heading3"/>
+      </w:pPr>
+      <w:r>
+        <w:t>Strengths</w:t>
+      </w:r>
+    </w:p>
+    <w:p>
+      <w:r>
+        <w:t>Some of the strengths include:</w:t>
+      </w:r>
+    </w:p>
+    <w:p>
+      <w:pPr>
+        <w:pStyle w:val="ListParagraph"/>
+        <w:numPr>
+          <w:ilvl w:val="0"/>
+          <w:numId w:val="1"/>
+        </w:numPr>
+      </w:pPr>
+      <w:r>
+        <w:lastRenderedPageBreak/>
+        <w:t xml:space="preserve">Easy to build </w:t>
+      </w:r>
+      <w:r>
+        <w:t>too</w:t>
+      </w:r>
+      <w:r>
+        <w:t xml:space="preserve"> mobile</w:t>
+      </w:r>
+    </w:p>
+    <w:p>
+      <w:pPr>
+        <w:pStyle w:val="ListParagraph"/>
+        <w:numPr>
+          <w:ilvl w:val="0"/>
+          <w:numId w:val="1"/>
+        </w:numPr>
+      </w:pPr>
+      <w:r>
+        <w:t>Works on desktop</w:t>
+      </w:r>
+    </w:p>
+    <w:p>
+      <w:pPr>
+        <w:pStyle w:val="ListParagraph"/>
+        <w:numPr>
+          <w:ilvl w:val="0"/>
+          <w:numId w:val="1"/>
+        </w:numPr>
+      </w:pPr>
+      <w:r>
+        <w:t>Easy to make changes</w:t>
+      </w:r>
+    </w:p>
+    <w:p>
+      <w:pPr>
+        <w:pStyle w:val="ListParagraph"/>
+        <w:numPr>
+          <w:ilvl w:val="0"/>
+          <w:numId w:val="1"/>
+        </w:numPr>
+      </w:pPr>
+      <w:r>
+        <w:t>You can use Unity’s existing features</w:t>
+      </w:r>
+    </w:p>
+    <w:p>
+      <w:pPr>
+        <w:pStyle w:val="ListParagraph"/>
+        <w:numPr>
+          <w:ilvl w:val="0"/>
+          <w:numId w:val="1"/>
+        </w:numPr>
+      </w:pPr>
+      <w:r>
+        <w:t>Lots of existing code out there</w:t>
+      </w:r>
+      <w:r>
+        <w:br/>
+        <w:t>Support available</w:t>
+      </w:r>
+    </w:p>
+    <w:p>
+      <w:pPr>
+        <w:pStyle w:val="Heading3"/>
+      </w:pPr>
+      <w:r>
+        <w:t>Weaknesses</w:t>
+      </w:r>
+    </w:p>
+    <w:p>
+      <w:r>
+        <w:t>Some of the weaknesses include:</w:t>
+      </w:r>
+    </w:p>
+    <w:p>
+      <w:pPr>
+        <w:pStyle w:val="ListParagraph"/>
+        <w:numPr>
+          <w:ilvl w:val="0"/>
+          <w:numId w:val="1"/>
+        </w:numPr>
+      </w:pPr>
+      <w:r>
+        <w:t>Limited by Unity</w:t>
+      </w:r>
+    </w:p>
+    <w:p>
+      <w:pPr>
+        <w:pStyle w:val="ListParagraph"/>
+        <w:numPr>
+          <w:ilvl w:val="0"/>
+          <w:numId w:val="1"/>
+        </w:numPr>
+      </w:pPr>
+      <w:r>
+        <w:t>Limited by C#</w:t>
+      </w:r>
+    </w:p>
+    <w:p>
+      <w:pPr>
+        <w:pStyle w:val="ListParagraph"/>
+        <w:numPr>
+          <w:ilvl w:val="0"/>
+          <w:numId w:val="1"/>
+        </w:numPr>
+      </w:pPr>
+      <w:r>
+        <w:t>Unity might not let you do exactly what you want to do</w:t>
+      </w:r>
+    </w:p>
+    <w:p>
+      <w:pPr>
+        <w:pStyle w:val="ListParagraph"/>
+        <w:numPr>
+          <w:ilvl w:val="0"/>
+          <w:numId w:val="1"/>
+        </w:numPr>
+      </w:pPr>
+      <w:r>
+        <w:t>Updating the application might be harder than expected</w:t>
+      </w:r>
+    </w:p>
+    <w:p>
+      <w:pPr>
+        <w:pStyle w:val="ListParagraph"/>
+        <w:numPr>
+          <w:ilvl w:val="0"/>
+          <w:numId w:val="1"/>
+        </w:numPr>
+      </w:pPr>
+      <w:r>
+        <w:t>Cannot update value of steps during the application, has to be done in Unity</w:t>
+      </w:r>
+    </w:p>
+    <w:p>
+      <w:pPr>
+        <w:pStyle w:val="Heading2"/>
+      </w:pPr>
+      <w:r>
+        <w:t>Improvements</w:t>
+      </w:r>
+    </w:p>
+    <w:p>
+      <w:r>
+        <w:t>One of the improvements I would like to make in the future is that I would like to add another menu where users are able to input the values for the sequences</w:t>
+      </w:r>
+      <w:r>
+        <w:t>, meaning how long the traffic lights steps are supposed to be, and update them inside of the application rather than in Unity.</w:t>
+      </w:r>
+    </w:p>
+    <w:p>
+      <w:r>
+        <w:t>Another feature I would like to add would be some sort of diagram or animation displaying cars passing on a street within the application, however I do not think this is necessary and purely for aesthetic purposes.</w:t>
+      </w:r>
+    </w:p>
+    <w:p>
+      <w:pPr>
+        <w:pStyle w:val="Heading2"/>
+      </w:pPr>
+      <w:r>
+        <w:t>Optimising software solutions</w:t>
+      </w:r>
+    </w:p>
+    <w:p>
+      <w:r>
+        <w:t>One way I would optimise the software solutions, is by finding a way to remove the large amounts of repetitive code if it was possible, as there is currently a large amount of it, and therefore it may be confusing or easy to make mistakes if you are uncertain of what it refers to.</w:t>
+      </w:r>
+    </w:p>
+    <w:p>
+      <w:r>
+        <w:t xml:space="preserve">Another way would be to add more menu options, such as volume adjustments for the alert noise that plays, in case it is too loud or </w:t>
+      </w:r>
+      <w:r>
+        <w:t>vice versa.</w:t>
       </w:r>
     </w:p>
     <w:p/>

</xml_diff>